<commit_message>
Update Bugs and other things to note.docx
</commit_message>
<xml_diff>
--- a/Bugs and other things to note.docx
+++ b/Bugs and other things to note.docx
@@ -87,7 +87,7 @@
       </w:pPr>
       <w:r>
         <w:drawing>
-          <wp:inline wp14:editId="10ACC251" wp14:anchorId="430638D0">
+          <wp:inline wp14:editId="2B4DF46F" wp14:anchorId="430638D0">
             <wp:extent cx="4572000" cy="1457325"/>
             <wp:effectExtent l="0" t="0" r="0" b="0"/>
             <wp:docPr id="1074391348" name="" title=""/>
@@ -102,7 +102,7 @@
                     <pic:cNvPicPr/>
                   </pic:nvPicPr>
                   <pic:blipFill>
-                    <a:blip r:embed="R5b58c71779c740b6">
+                    <a:blip r:embed="R5b50cbb955dc477a">
                       <a:extLst>
                         <a:ext xmlns:a="http://schemas.openxmlformats.org/drawingml/2006/main" uri="{28A0092B-C50C-407E-A947-70E740481C1C}">
                           <a14:useLocalDpi val="0"/>
@@ -291,7 +291,7 @@
       </w:pPr>
       <w:r>
         <w:drawing>
-          <wp:inline wp14:editId="0A28D86C" wp14:anchorId="4B911B57">
+          <wp:inline wp14:editId="4AB102F8" wp14:anchorId="4B911B57">
             <wp:extent cx="1800225" cy="190500"/>
             <wp:effectExtent l="0" t="0" r="0" b="0"/>
             <wp:docPr id="357045321" name="" title=""/>
@@ -306,7 +306,7 @@
                     <pic:cNvPicPr/>
                   </pic:nvPicPr>
                   <pic:blipFill>
-                    <a:blip r:embed="Rbb7de453a73e403f">
+                    <a:blip r:embed="Rb27cbffbce3f4df1">
                       <a:extLst>
                         <a:ext xmlns:a="http://schemas.openxmlformats.org/drawingml/2006/main" uri="{28A0092B-C50C-407E-A947-70E740481C1C}">
                           <a14:useLocalDpi val="0"/>
@@ -396,7 +396,7 @@
       </w:pPr>
       <w:r>
         <w:drawing>
-          <wp:inline wp14:editId="05775635" wp14:anchorId="41AD15CF">
+          <wp:inline wp14:editId="0A499C7D" wp14:anchorId="41AD15CF">
             <wp:extent cx="4572000" cy="2667000"/>
             <wp:effectExtent l="0" t="0" r="0" b="0"/>
             <wp:docPr id="25870426" name="" title=""/>
@@ -411,7 +411,7 @@
                     <pic:cNvPicPr/>
                   </pic:nvPicPr>
                   <pic:blipFill>
-                    <a:blip r:embed="R6e0cf457288d4864">
+                    <a:blip r:embed="R88752e894f4445e2">
                       <a:extLst>
                         <a:ext xmlns:a="http://schemas.openxmlformats.org/drawingml/2006/main" uri="{28A0092B-C50C-407E-A947-70E740481C1C}">
                           <a14:useLocalDpi val="0"/>
@@ -470,7 +470,7 @@
       </w:pPr>
       <w:r>
         <w:drawing>
-          <wp:inline wp14:editId="33995A96" wp14:anchorId="4C5935F5">
+          <wp:inline wp14:editId="2474A611" wp14:anchorId="4C5935F5">
             <wp:extent cx="4572000" cy="1190625"/>
             <wp:effectExtent l="0" t="0" r="0" b="0"/>
             <wp:docPr id="209322946" name="" title=""/>
@@ -485,7 +485,7 @@
                     <pic:cNvPicPr/>
                   </pic:nvPicPr>
                   <pic:blipFill>
-                    <a:blip r:embed="R926656157fee480b">
+                    <a:blip r:embed="Rcbd57615b70d446d">
                       <a:extLst>
                         <a:ext xmlns:a="http://schemas.openxmlformats.org/drawingml/2006/main" uri="{28A0092B-C50C-407E-A947-70E740481C1C}">
                           <a14:useLocalDpi val="0"/>
@@ -527,7 +527,7 @@
       </w:pPr>
       <w:r>
         <w:drawing>
-          <wp:inline wp14:editId="738E80C8" wp14:anchorId="74AFEEFB">
+          <wp:inline wp14:editId="49C923B3" wp14:anchorId="74AFEEFB">
             <wp:extent cx="4572000" cy="1181100"/>
             <wp:effectExtent l="0" t="0" r="0" b="0"/>
             <wp:docPr id="1530157272" name="" title=""/>
@@ -542,7 +542,7 @@
                     <pic:cNvPicPr/>
                   </pic:nvPicPr>
                   <pic:blipFill>
-                    <a:blip r:embed="R2c5a8ee49ab24243">
+                    <a:blip r:embed="R41bf74b48e3c4dd8">
                       <a:extLst>
                         <a:ext xmlns:a="http://schemas.openxmlformats.org/drawingml/2006/main" uri="{28A0092B-C50C-407E-A947-70E740481C1C}">
                           <a14:useLocalDpi val="0"/>
@@ -637,48 +637,122 @@
           <w:numId w:val="2"/>
         </w:numPr>
         <w:rPr>
-          <w:sz w:val="22"/>
-          <w:szCs w:val="22"/>
-        </w:rPr>
-      </w:pPr>
-      <w:r>
-        <w:rPr/>
-        <w:t>It will keep just doing nothing if we keep pressing enter after the choice 3 to remove reservation is selected</w:t>
-      </w:r>
-    </w:p>
-    <w:p>
-      <w:pPr>
-        <w:pStyle w:val="ListParagraph"/>
-        <w:numPr>
-          <w:ilvl w:val="1"/>
-          <w:numId w:val="2"/>
-        </w:numPr>
-        <w:rPr>
-          <w:sz w:val="22"/>
-          <w:szCs w:val="22"/>
-        </w:rPr>
-      </w:pPr>
-      <w:r>
-        <w:rPr/>
-        <w:t>After that, if we enter a reservation number, we need to press enter twice for it to c</w:t>
-      </w:r>
-    </w:p>
-    <w:p>
-      <w:pPr>
-        <w:pStyle w:val="ListParagraph"/>
-        <w:numPr>
-          <w:ilvl w:val="1"/>
-          <w:numId w:val="2"/>
-        </w:numPr>
-        <w:rPr>
-          <w:sz w:val="22"/>
-          <w:szCs w:val="22"/>
-        </w:rPr>
-      </w:pPr>
-      <w:r>
-        <w:rPr/>
-        <w:t>and it will never be able to find a reservation</w:t>
-      </w:r>
+          <w:rFonts w:ascii="Calibri" w:hAnsi="Calibri" w:eastAsia="Calibri" w:cs="Calibri" w:asciiTheme="minorAscii" w:hAnsiTheme="minorAscii" w:eastAsiaTheme="minorAscii" w:cstheme="minorAscii"/>
+          <w:sz w:val="22"/>
+          <w:szCs w:val="22"/>
+        </w:rPr>
+      </w:pPr>
+      <w:r>
+        <w:rPr/>
+        <w:t>We need to press enter 3 times then it will print reservation not found</w:t>
+      </w:r>
+    </w:p>
+    <w:p>
+      <w:pPr>
+        <w:pStyle w:val="ListParagraph"/>
+        <w:numPr>
+          <w:ilvl w:val="1"/>
+          <w:numId w:val="2"/>
+        </w:numPr>
+        <w:rPr>
+          <w:sz w:val="22"/>
+          <w:szCs w:val="22"/>
+        </w:rPr>
+      </w:pPr>
+      <w:r>
+        <w:rPr/>
+        <w:t>After selecting option 3 to remove reservation, f we enter a reservation number, we need to press enter twice for it to continue running</w:t>
+      </w:r>
+    </w:p>
+    <w:p>
+      <w:pPr>
+        <w:pStyle w:val="ListParagraph"/>
+        <w:numPr>
+          <w:ilvl w:val="1"/>
+          <w:numId w:val="2"/>
+        </w:numPr>
+        <w:rPr>
+          <w:sz w:val="22"/>
+          <w:szCs w:val="22"/>
+        </w:rPr>
+      </w:pPr>
+      <w:r>
+        <w:rPr/>
+        <w:t>It will never be able to find a reservation</w:t>
+      </w:r>
+    </w:p>
+    <w:p>
+      <w:pPr>
+        <w:pStyle w:val="ListParagraph"/>
+        <w:numPr>
+          <w:ilvl w:val="0"/>
+          <w:numId w:val="2"/>
+        </w:numPr>
+        <w:rPr>
+          <w:sz w:val="22"/>
+          <w:szCs w:val="22"/>
+        </w:rPr>
+      </w:pPr>
+      <w:r>
+        <w:rPr/>
+        <w:t>Print reservation</w:t>
+      </w:r>
+    </w:p>
+    <w:p>
+      <w:pPr>
+        <w:pStyle w:val="ListParagraph"/>
+        <w:numPr>
+          <w:ilvl w:val="1"/>
+          <w:numId w:val="2"/>
+        </w:numPr>
+        <w:rPr>
+          <w:sz w:val="22"/>
+          <w:szCs w:val="22"/>
+        </w:rPr>
+      </w:pPr>
+      <w:r>
+        <w:rPr/>
+        <w:t>We need to press enter twice after selecting 4 before they ask us for reservation number</w:t>
+      </w:r>
+    </w:p>
+    <w:p>
+      <w:pPr>
+        <w:pStyle w:val="ListParagraph"/>
+        <w:numPr>
+          <w:ilvl w:val="0"/>
+          <w:numId w:val="2"/>
+        </w:numPr>
+        <w:rPr>
+          <w:sz w:val="22"/>
+          <w:szCs w:val="22"/>
+        </w:rPr>
+      </w:pPr>
+      <w:r>
+        <w:rPr/>
+        <w:t>View all reservations works well</w:t>
+      </w:r>
+    </w:p>
+    <w:p>
+      <w:pPr>
+        <w:pStyle w:val="ListParagraph"/>
+        <w:numPr>
+          <w:ilvl w:val="0"/>
+          <w:numId w:val="2"/>
+        </w:numPr>
+        <w:rPr>
+          <w:sz w:val="22"/>
+          <w:szCs w:val="22"/>
+        </w:rPr>
+      </w:pPr>
+      <w:r>
+        <w:rPr/>
+        <w:t>Back works well</w:t>
+      </w:r>
+    </w:p>
+    <w:p>
+      <w:pPr>
+        <w:pStyle w:val="Normal"/>
+      </w:pPr>
     </w:p>
     <w:sectPr>
       <w:pgSz w:w="12240" w:h="15840" w:orient="portrait"/>

</xml_diff>